<commit_message>
Renamed lab from 12 to 12B. Browsing now starts in same directory executble. Fixed a few typos, fonts, etc., in the the lab document.
</commit_message>
<xml_diff>
--- a/Lab12 Files.docx
+++ b/Lab12 Files.docx
@@ -1,6 +1,6 @@
 
 <file path=word/document.xml><?xml version="1.0" encoding="utf-8"?>
-<w:document xmlns:wpc="http://schemas.microsoft.com/office/word/2010/wordprocessingCanvas" xmlns:cx="http://schemas.microsoft.com/office/drawing/2014/chartex" xmlns:cx1="http://schemas.microsoft.com/office/drawing/2015/9/8/chartex" xmlns:cx2="http://schemas.microsoft.com/office/drawing/2015/10/21/chartex" xmlns:cx3="http://schemas.microsoft.com/office/drawing/2016/5/9/chartex" xmlns:cx4="http://schemas.microsoft.com/office/drawing/2016/5/10/chartex" xmlns:cx5="http://schemas.microsoft.com/office/drawing/2016/5/11/chartex" xmlns:cx6="http://schemas.microsoft.com/office/drawing/2016/5/12/chartex" xmlns:cx7="http://schemas.microsoft.com/office/drawing/2016/5/13/chartex" xmlns:cx8="http://schemas.microsoft.com/office/drawing/2016/5/14/chartex" xmlns:mc="http://schemas.openxmlformats.org/markup-compatibility/2006" xmlns:aink="http://schemas.microsoft.com/office/drawing/2016/ink" xmlns:am3d="http://schemas.microsoft.com/office/drawing/2017/model3d" xmlns:o="urn:schemas-microsoft-com:office:office" xmlns:oel="http://schemas.microsoft.com/office/2019/extlst" xmlns:r="http://schemas.openxmlformats.org/officeDocument/2006/relationships" xmlns:m="http://schemas.openxmlformats.org/officeDocument/2006/math" xmlns:v="urn:schemas-microsoft-com:vml" xmlns:wp14="http://schemas.microsoft.com/office/word/2010/wordprocessingDrawing" xmlns:wp="http://schemas.openxmlformats.org/drawingml/2006/wordprocessingDrawing" xmlns:w10="urn:schemas-microsoft-com:office:word" xmlns:w="http://schemas.openxmlformats.org/wordprocessingml/2006/main" xmlns:w14="http://schemas.microsoft.com/office/word/2010/wordml" xmlns:w15="http://schemas.microsoft.com/office/word/2012/wordml" xmlns:w16cex="http://schemas.microsoft.com/office/word/2018/wordml/cex" xmlns:w16cid="http://schemas.microsoft.com/office/word/2016/wordml/cid" xmlns:w16="http://schemas.microsoft.com/office/word/2018/wordml" xmlns:w16du="http://schemas.microsoft.com/office/word/2023/wordml/word16du" xmlns:w16sdtdh="http://schemas.microsoft.com/office/word/2020/wordml/sdtdatahash" xmlns:w16se="http://schemas.microsoft.com/office/word/2015/wordml/symex" xmlns:wpg="http://schemas.microsoft.com/office/word/2010/wordprocessingGroup" xmlns:wpi="http://schemas.microsoft.com/office/word/2010/wordprocessingInk" xmlns:wne="http://schemas.microsoft.com/office/word/2006/wordml" xmlns:wps="http://schemas.microsoft.com/office/word/2010/wordprocessingShape" mc:Ignorable="w14 w15 w16se w16cid w16 w16cex w16sdtdh w16du wp14">
+<w:document xmlns:wpc="http://schemas.microsoft.com/office/word/2010/wordprocessingCanvas" xmlns:cx="http://schemas.microsoft.com/office/drawing/2014/chartex" xmlns:cx1="http://schemas.microsoft.com/office/drawing/2015/9/8/chartex" xmlns:cx2="http://schemas.microsoft.com/office/drawing/2015/10/21/chartex" xmlns:cx3="http://schemas.microsoft.com/office/drawing/2016/5/9/chartex" xmlns:cx4="http://schemas.microsoft.com/office/drawing/2016/5/10/chartex" xmlns:cx5="http://schemas.microsoft.com/office/drawing/2016/5/11/chartex" xmlns:cx6="http://schemas.microsoft.com/office/drawing/2016/5/12/chartex" xmlns:cx7="http://schemas.microsoft.com/office/drawing/2016/5/13/chartex" xmlns:cx8="http://schemas.microsoft.com/office/drawing/2016/5/14/chartex" xmlns:mc="http://schemas.openxmlformats.org/markup-compatibility/2006" xmlns:aink="http://schemas.microsoft.com/office/drawing/2016/ink" xmlns:am3d="http://schemas.microsoft.com/office/drawing/2017/model3d" xmlns:o="urn:schemas-microsoft-com:office:office" xmlns:oel="http://schemas.microsoft.com/office/2019/extlst" xmlns:r="http://schemas.openxmlformats.org/officeDocument/2006/relationships" xmlns:m="http://schemas.openxmlformats.org/officeDocument/2006/math" xmlns:v="urn:schemas-microsoft-com:vml" xmlns:wp14="http://schemas.microsoft.com/office/word/2010/wordprocessingDrawing" xmlns:wp="http://schemas.openxmlformats.org/drawingml/2006/wordprocessingDrawing" xmlns:w10="urn:schemas-microsoft-com:office:word" xmlns:w="http://schemas.openxmlformats.org/wordprocessingml/2006/main" xmlns:w14="http://schemas.microsoft.com/office/word/2010/wordml" xmlns:w15="http://schemas.microsoft.com/office/word/2012/wordml" xmlns:w16cex="http://schemas.microsoft.com/office/word/2018/wordml/cex" xmlns:w16cid="http://schemas.microsoft.com/office/word/2016/wordml/cid" xmlns:w16="http://schemas.microsoft.com/office/word/2018/wordml" xmlns:w16du="http://schemas.microsoft.com/office/word/2023/wordml/word16du" xmlns:w16sdtdh="http://schemas.microsoft.com/office/word/2020/wordml/sdtdatahash" xmlns:w16sdtfl="http://schemas.microsoft.com/office/word/2024/wordml/sdtformatlock" xmlns:w16se="http://schemas.microsoft.com/office/word/2015/wordml/symex" xmlns:wpg="http://schemas.microsoft.com/office/word/2010/wordprocessingGroup" xmlns:wpi="http://schemas.microsoft.com/office/word/2010/wordprocessingInk" xmlns:wne="http://schemas.microsoft.com/office/word/2006/wordml" xmlns:wps="http://schemas.microsoft.com/office/word/2010/wordprocessingShape" mc:Ignorable="w14 w15 w16se w16cid w16 w16cex w16sdtdh w16sdtfl w16du wp14">
   <w:background w:color="FFFFFF"/>
   <w:body>
     <w:p>
@@ -15,6 +15,9 @@
         <w:t>12</w:t>
       </w:r>
       <w:r>
+        <w:t>B</w:t>
+      </w:r>
+      <w:r>
         <w:t xml:space="preserve">: </w:t>
       </w:r>
       <w:r>
@@ -80,85 +83,6 @@
           <w:sz w:val="32"/>
         </w:rPr>
         <w:t xml:space="preserve">Preliminaries </w:t>
-      </w:r>
-    </w:p>
-    <w:p>
-      <w:pPr>
-        <w:pStyle w:val="NormalWeb"/>
-        <w:rPr>
-          <w:rFonts w:ascii="Courier New" w:hAnsi="Courier New" w:cs="Courier New"/>
-          <w:b/>
-          <w:bCs/>
-          <w:sz w:val="20"/>
-        </w:rPr>
-      </w:pPr>
-      <w:r>
-        <w:rPr>
-          <w:b/>
-          <w:bCs/>
-          <w:szCs w:val="24"/>
-        </w:rPr>
-        <w:t xml:space="preserve">The program may not open your </w:t>
-      </w:r>
-      <w:r>
-        <w:rPr>
-          <w:rFonts w:ascii="Courier New" w:hAnsi="Courier New" w:cs="Courier New"/>
-          <w:b/>
-          <w:bCs/>
-          <w:sz w:val="20"/>
-        </w:rPr>
-        <w:t>lab</w:t>
-      </w:r>
-      <w:r>
-        <w:rPr>
-          <w:rFonts w:ascii="Courier New" w:hAnsi="Courier New" w:cs="Courier New"/>
-          <w:b/>
-          <w:bCs/>
-          <w:sz w:val="20"/>
-        </w:rPr>
-        <w:t>12</w:t>
-      </w:r>
-      <w:r>
-        <w:rPr>
-          <w:b/>
-          <w:bCs/>
-          <w:szCs w:val="24"/>
-        </w:rPr>
-        <w:t xml:space="preserve"> directory as the default directory. Rather than continually navigating to that directory, you may save time and frustration by creating files in the default directory or by copying the test files from </w:t>
-      </w:r>
-      <w:r>
-        <w:rPr>
-          <w:rFonts w:ascii="Courier New" w:hAnsi="Courier New" w:cs="Courier New"/>
-          <w:b/>
-          <w:bCs/>
-          <w:sz w:val="20"/>
-        </w:rPr>
-        <w:t>lab</w:t>
-      </w:r>
-      <w:r>
-        <w:rPr>
-          <w:rFonts w:ascii="Courier New" w:hAnsi="Courier New" w:cs="Courier New"/>
-          <w:b/>
-          <w:bCs/>
-          <w:sz w:val="20"/>
-        </w:rPr>
-        <w:t>12</w:t>
-      </w:r>
-      <w:r>
-        <w:rPr>
-          <w:b/>
-          <w:bCs/>
-          <w:szCs w:val="24"/>
-        </w:rPr>
-        <w:t xml:space="preserve"> </w:t>
-      </w:r>
-      <w:r>
-        <w:rPr>
-          <w:b/>
-          <w:bCs/>
-          <w:szCs w:val="24"/>
-        </w:rPr>
-        <w:t xml:space="preserve">to the default directory. </w:t>
       </w:r>
     </w:p>
     <w:p>
@@ -747,7 +671,6 @@
         <w:rPr>
           <w:rFonts w:eastAsia="Times New Roman"/>
         </w:rPr>
-        <w:lastRenderedPageBreak/>
         <w:t xml:space="preserve">In its present state, all the operations result in a "... not implemented" message being displayed in the message area. This is because the methods in </w:t>
       </w:r>
       <w:r>
@@ -960,7 +883,8 @@
       <w:proofErr w:type="spellStart"/>
       <w:r>
         <w:rPr>
-          <w:rFonts w:eastAsia="Times New Roman"/>
+          <w:rStyle w:val="HTMLTypewriter"/>
+          <w:rFonts w:ascii="Courier New" w:hAnsi="Courier New"/>
         </w:rPr>
         <w:t>FileFrame</w:t>
       </w:r>
@@ -1353,7 +1277,7 @@
           <w:rStyle w:val="HTMLTypewriter"/>
           <w:rFonts w:ascii="Courier New" w:hAnsi="Courier New"/>
         </w:rPr>
-        <w:t>12</w:t>
+        <w:t>12b</w:t>
       </w:r>
       <w:r>
         <w:rPr>
@@ -1535,7 +1459,31 @@
         <w:rPr>
           <w:rFonts w:eastAsia="Times New Roman"/>
         </w:rPr>
-        <w:t xml:space="preserve">select an existing directory as the name of the file (i.e. </w:t>
+        <w:t>select an existing directory as the name of the file (</w:t>
+      </w:r>
+      <w:r>
+        <w:rPr>
+          <w:rFonts w:eastAsia="Times New Roman"/>
+        </w:rPr>
+        <w:t>e.g</w:t>
+      </w:r>
+      <w:r>
+        <w:rPr>
+          <w:rFonts w:eastAsia="Times New Roman"/>
+        </w:rPr>
+        <w:t>.</w:t>
+      </w:r>
+      <w:r>
+        <w:rPr>
+          <w:rFonts w:eastAsia="Times New Roman"/>
+        </w:rPr>
+        <w:t>,</w:t>
+      </w:r>
+      <w:r>
+        <w:rPr>
+          <w:rFonts w:eastAsia="Times New Roman"/>
+        </w:rPr>
+        <w:t xml:space="preserve"> </w:t>
       </w:r>
       <w:r>
         <w:rPr>
@@ -1570,7 +1518,7 @@
           <w:sz w:val="20"/>
           <w:szCs w:val="16"/>
         </w:rPr>
-        <w:t>12</w:t>
+        <w:t>12b</w:t>
       </w:r>
       <w:r>
         <w:rPr>
@@ -1765,7 +1713,6 @@
         <w:rPr>
           <w:rFonts w:ascii="Times" w:hAnsi="Times"/>
         </w:rPr>
-        <w:lastRenderedPageBreak/>
         <w:t xml:space="preserve">Part </w:t>
       </w:r>
       <w:r>
@@ -2096,7 +2043,7 @@
           <w:rFonts w:ascii="Courier New" w:eastAsia="Times New Roman" w:hAnsi="Courier New" w:cs="Courier New"/>
           <w:sz w:val="20"/>
         </w:rPr>
-        <w:t>12</w:t>
+        <w:t>12b</w:t>
       </w:r>
       <w:r>
         <w:rPr>
@@ -2990,7 +2937,6 @@
         <w:rPr>
           <w:rFonts w:eastAsia="Times New Roman"/>
         </w:rPr>
-        <w:lastRenderedPageBreak/>
         <w:t xml:space="preserve">It is recommended that you use the </w:t>
       </w:r>
       <w:proofErr w:type="spellStart"/>
@@ -3167,7 +3113,7 @@
           <w:rStyle w:val="HTMLTypewriter"/>
           <w:rFonts w:ascii="Courier New" w:hAnsi="Courier New"/>
         </w:rPr>
-        <w:t>12</w:t>
+        <w:t>12b</w:t>
       </w:r>
       <w:r>
         <w:rPr>
@@ -4069,7 +4015,6 @@
         <w:rPr>
           <w:rFonts w:ascii="Times" w:hAnsi="Times"/>
         </w:rPr>
-        <w:lastRenderedPageBreak/>
         <w:br/>
         <w:t>EXTRA CREDIT (optional)</w:t>
       </w:r>
@@ -4355,7 +4300,7 @@
           <w:rFonts w:ascii="Courier New" w:eastAsia="Times New Roman" w:hAnsi="Courier New" w:cs="Courier New"/>
           <w:sz w:val="20"/>
         </w:rPr>
-        <w:t>12</w:t>
+        <w:t>12b</w:t>
       </w:r>
       <w:r>
         <w:rPr>
@@ -4732,7 +4677,6 @@
         <w:rPr>
           <w:rFonts w:eastAsia="Times New Roman"/>
         </w:rPr>
-        <w:lastRenderedPageBreak/>
         <w:t xml:space="preserve">The </w:t>
       </w:r>
       <w:proofErr w:type="spellStart"/>
@@ -4781,55 +4725,60 @@
     </w:p>
     <w:p>
       <w:pPr>
-        <w:pStyle w:val="Heading3"/>
+        <w:pStyle w:val="NormalWeb"/>
         <w:rPr>
           <w:rFonts w:ascii="Times" w:hAnsi="Times"/>
         </w:rPr>
       </w:pPr>
       <w:r>
         <w:rPr>
+          <w:rFonts w:eastAsia="Times New Roman"/>
+          <w:b/>
           <w:u w:val="single"/>
         </w:rPr>
         <w:t xml:space="preserve">checkpoint </w:t>
       </w:r>
       <w:r>
         <w:rPr>
+          <w:rFonts w:eastAsia="Times New Roman"/>
+          <w:b/>
           <w:u w:val="single"/>
         </w:rPr>
         <w:t>EC2</w:t>
       </w:r>
       <w:r>
         <w:rPr>
+          <w:rFonts w:eastAsia="Times New Roman"/>
+          <w:b/>
           <w:u w:val="single"/>
         </w:rPr>
         <w:t xml:space="preserve"> (</w:t>
       </w:r>
       <w:r>
         <w:rPr>
+          <w:rFonts w:eastAsia="Times New Roman"/>
+          <w:b/>
           <w:u w:val="single"/>
         </w:rPr>
         <w:t>5</w:t>
       </w:r>
       <w:r>
         <w:rPr>
+          <w:rFonts w:eastAsia="Times New Roman"/>
+          <w:b/>
           <w:u w:val="single"/>
         </w:rPr>
-        <w:t xml:space="preserve"> points):</w:t>
-      </w:r>
-      <w:r>
-        <w:t xml:space="preserve"> Show your lab </w:t>
-      </w:r>
-      <w:r>
-        <w:t>instructor or assistant</w:t>
-      </w:r>
-      <w:r>
-        <w:t xml:space="preserve"> your code and</w:t>
-      </w:r>
-      <w:r>
-        <w:t xml:space="preserve"> the executing program. The second file should be created and have contents that are identical to the first.</w:t>
-      </w:r>
-      <w:r>
-        <w:t xml:space="preserve"> Also demonstrate the scenario where the input and output files are the same. </w:t>
+        <w:t xml:space="preserve"> points</w:t>
+      </w:r>
+      <w:r>
+        <w:rPr>
+          <w:rFonts w:eastAsia="Times New Roman"/>
+          <w:b/>
+        </w:rPr>
+        <w:t>): Show your lab instructor or assistant your code and the executing program. The second file should be created and have contents that are identical to the first. Also demonstrate the scenario where the input and output files are the same.</w:t>
+      </w:r>
+      <w:r>
+        <w:t xml:space="preserve"> </w:t>
       </w:r>
       <w:r>
         <w:t xml:space="preserve"> </w:t>
@@ -5327,7 +5276,7 @@
 </file>
 
 <file path=word/endnotes.xml><?xml version="1.0" encoding="utf-8"?>
-<w:endnotes xmlns:wpc="http://schemas.microsoft.com/office/word/2010/wordprocessingCanvas" xmlns:cx="http://schemas.microsoft.com/office/drawing/2014/chartex" xmlns:cx1="http://schemas.microsoft.com/office/drawing/2015/9/8/chartex" xmlns:cx2="http://schemas.microsoft.com/office/drawing/2015/10/21/chartex" xmlns:cx3="http://schemas.microsoft.com/office/drawing/2016/5/9/chartex" xmlns:cx4="http://schemas.microsoft.com/office/drawing/2016/5/10/chartex" xmlns:cx5="http://schemas.microsoft.com/office/drawing/2016/5/11/chartex" xmlns:cx6="http://schemas.microsoft.com/office/drawing/2016/5/12/chartex" xmlns:cx7="http://schemas.microsoft.com/office/drawing/2016/5/13/chartex" xmlns:cx8="http://schemas.microsoft.com/office/drawing/2016/5/14/chartex" xmlns:mc="http://schemas.openxmlformats.org/markup-compatibility/2006" xmlns:aink="http://schemas.microsoft.com/office/drawing/2016/ink" xmlns:am3d="http://schemas.microsoft.com/office/drawing/2017/model3d" xmlns:o="urn:schemas-microsoft-com:office:office" xmlns:oel="http://schemas.microsoft.com/office/2019/extlst" xmlns:r="http://schemas.openxmlformats.org/officeDocument/2006/relationships" xmlns:m="http://schemas.openxmlformats.org/officeDocument/2006/math" xmlns:v="urn:schemas-microsoft-com:vml" xmlns:wp14="http://schemas.microsoft.com/office/word/2010/wordprocessingDrawing" xmlns:wp="http://schemas.openxmlformats.org/drawingml/2006/wordprocessingDrawing" xmlns:w10="urn:schemas-microsoft-com:office:word" xmlns:w="http://schemas.openxmlformats.org/wordprocessingml/2006/main" xmlns:w14="http://schemas.microsoft.com/office/word/2010/wordml" xmlns:w15="http://schemas.microsoft.com/office/word/2012/wordml" xmlns:w16cex="http://schemas.microsoft.com/office/word/2018/wordml/cex" xmlns:w16cid="http://schemas.microsoft.com/office/word/2016/wordml/cid" xmlns:w16="http://schemas.microsoft.com/office/word/2018/wordml" xmlns:w16du="http://schemas.microsoft.com/office/word/2023/wordml/word16du" xmlns:w16sdtdh="http://schemas.microsoft.com/office/word/2020/wordml/sdtdatahash" xmlns:w16se="http://schemas.microsoft.com/office/word/2015/wordml/symex" xmlns:wpg="http://schemas.microsoft.com/office/word/2010/wordprocessingGroup" xmlns:wpi="http://schemas.microsoft.com/office/word/2010/wordprocessingInk" xmlns:wne="http://schemas.microsoft.com/office/word/2006/wordml" xmlns:wps="http://schemas.microsoft.com/office/word/2010/wordprocessingShape" mc:Ignorable="w14 w15 w16se w16cid w16 w16cex w16sdtdh w16du wp14">
+<w:endnotes xmlns:wpc="http://schemas.microsoft.com/office/word/2010/wordprocessingCanvas" xmlns:cx="http://schemas.microsoft.com/office/drawing/2014/chartex" xmlns:cx1="http://schemas.microsoft.com/office/drawing/2015/9/8/chartex" xmlns:cx2="http://schemas.microsoft.com/office/drawing/2015/10/21/chartex" xmlns:cx3="http://schemas.microsoft.com/office/drawing/2016/5/9/chartex" xmlns:cx4="http://schemas.microsoft.com/office/drawing/2016/5/10/chartex" xmlns:cx5="http://schemas.microsoft.com/office/drawing/2016/5/11/chartex" xmlns:cx6="http://schemas.microsoft.com/office/drawing/2016/5/12/chartex" xmlns:cx7="http://schemas.microsoft.com/office/drawing/2016/5/13/chartex" xmlns:cx8="http://schemas.microsoft.com/office/drawing/2016/5/14/chartex" xmlns:mc="http://schemas.openxmlformats.org/markup-compatibility/2006" xmlns:aink="http://schemas.microsoft.com/office/drawing/2016/ink" xmlns:am3d="http://schemas.microsoft.com/office/drawing/2017/model3d" xmlns:o="urn:schemas-microsoft-com:office:office" xmlns:oel="http://schemas.microsoft.com/office/2019/extlst" xmlns:r="http://schemas.openxmlformats.org/officeDocument/2006/relationships" xmlns:m="http://schemas.openxmlformats.org/officeDocument/2006/math" xmlns:v="urn:schemas-microsoft-com:vml" xmlns:wp14="http://schemas.microsoft.com/office/word/2010/wordprocessingDrawing" xmlns:wp="http://schemas.openxmlformats.org/drawingml/2006/wordprocessingDrawing" xmlns:w10="urn:schemas-microsoft-com:office:word" xmlns:w="http://schemas.openxmlformats.org/wordprocessingml/2006/main" xmlns:w14="http://schemas.microsoft.com/office/word/2010/wordml" xmlns:w15="http://schemas.microsoft.com/office/word/2012/wordml" xmlns:w16cex="http://schemas.microsoft.com/office/word/2018/wordml/cex" xmlns:w16cid="http://schemas.microsoft.com/office/word/2016/wordml/cid" xmlns:w16="http://schemas.microsoft.com/office/word/2018/wordml" xmlns:w16du="http://schemas.microsoft.com/office/word/2023/wordml/word16du" xmlns:w16sdtdh="http://schemas.microsoft.com/office/word/2020/wordml/sdtdatahash" xmlns:w16sdtfl="http://schemas.microsoft.com/office/word/2024/wordml/sdtformatlock" xmlns:w16se="http://schemas.microsoft.com/office/word/2015/wordml/symex" xmlns:wpg="http://schemas.microsoft.com/office/word/2010/wordprocessingGroup" xmlns:wpi="http://schemas.microsoft.com/office/word/2010/wordprocessingInk" xmlns:wne="http://schemas.microsoft.com/office/word/2006/wordml" xmlns:wps="http://schemas.microsoft.com/office/word/2010/wordprocessingShape" mc:Ignorable="w14 w15 w16se w16cid w16 w16cex w16sdtdh w16sdtfl w16du wp14">
   <w:endnote w:type="separator" w:id="-1">
     <w:p>
       <w:r>
@@ -5346,7 +5295,7 @@
 </file>
 
 <file path=word/footer1.xml><?xml version="1.0" encoding="utf-8"?>
-<w:ftr xmlns:wpc="http://schemas.microsoft.com/office/word/2010/wordprocessingCanvas" xmlns:cx="http://schemas.microsoft.com/office/drawing/2014/chartex" xmlns:cx1="http://schemas.microsoft.com/office/drawing/2015/9/8/chartex" xmlns:cx2="http://schemas.microsoft.com/office/drawing/2015/10/21/chartex" xmlns:cx3="http://schemas.microsoft.com/office/drawing/2016/5/9/chartex" xmlns:cx4="http://schemas.microsoft.com/office/drawing/2016/5/10/chartex" xmlns:cx5="http://schemas.microsoft.com/office/drawing/2016/5/11/chartex" xmlns:cx6="http://schemas.microsoft.com/office/drawing/2016/5/12/chartex" xmlns:cx7="http://schemas.microsoft.com/office/drawing/2016/5/13/chartex" xmlns:cx8="http://schemas.microsoft.com/office/drawing/2016/5/14/chartex" xmlns:mc="http://schemas.openxmlformats.org/markup-compatibility/2006" xmlns:aink="http://schemas.microsoft.com/office/drawing/2016/ink" xmlns:am3d="http://schemas.microsoft.com/office/drawing/2017/model3d" xmlns:o="urn:schemas-microsoft-com:office:office" xmlns:oel="http://schemas.microsoft.com/office/2019/extlst" xmlns:r="http://schemas.openxmlformats.org/officeDocument/2006/relationships" xmlns:m="http://schemas.openxmlformats.org/officeDocument/2006/math" xmlns:v="urn:schemas-microsoft-com:vml" xmlns:wp14="http://schemas.microsoft.com/office/word/2010/wordprocessingDrawing" xmlns:wp="http://schemas.openxmlformats.org/drawingml/2006/wordprocessingDrawing" xmlns:w10="urn:schemas-microsoft-com:office:word" xmlns:w="http://schemas.openxmlformats.org/wordprocessingml/2006/main" xmlns:w14="http://schemas.microsoft.com/office/word/2010/wordml" xmlns:w15="http://schemas.microsoft.com/office/word/2012/wordml" xmlns:w16cex="http://schemas.microsoft.com/office/word/2018/wordml/cex" xmlns:w16cid="http://schemas.microsoft.com/office/word/2016/wordml/cid" xmlns:w16="http://schemas.microsoft.com/office/word/2018/wordml" xmlns:w16du="http://schemas.microsoft.com/office/word/2023/wordml/word16du" xmlns:w16sdtdh="http://schemas.microsoft.com/office/word/2020/wordml/sdtdatahash" xmlns:w16se="http://schemas.microsoft.com/office/word/2015/wordml/symex" xmlns:wpg="http://schemas.microsoft.com/office/word/2010/wordprocessingGroup" xmlns:wpi="http://schemas.microsoft.com/office/word/2010/wordprocessingInk" xmlns:wne="http://schemas.microsoft.com/office/word/2006/wordml" xmlns:wps="http://schemas.microsoft.com/office/word/2010/wordprocessingShape" mc:Ignorable="w14 w15 w16se w16cid w16 w16cex w16sdtdh w16du wp14">
+<w:ftr xmlns:wpc="http://schemas.microsoft.com/office/word/2010/wordprocessingCanvas" xmlns:cx="http://schemas.microsoft.com/office/drawing/2014/chartex" xmlns:cx1="http://schemas.microsoft.com/office/drawing/2015/9/8/chartex" xmlns:cx2="http://schemas.microsoft.com/office/drawing/2015/10/21/chartex" xmlns:cx3="http://schemas.microsoft.com/office/drawing/2016/5/9/chartex" xmlns:cx4="http://schemas.microsoft.com/office/drawing/2016/5/10/chartex" xmlns:cx5="http://schemas.microsoft.com/office/drawing/2016/5/11/chartex" xmlns:cx6="http://schemas.microsoft.com/office/drawing/2016/5/12/chartex" xmlns:cx7="http://schemas.microsoft.com/office/drawing/2016/5/13/chartex" xmlns:cx8="http://schemas.microsoft.com/office/drawing/2016/5/14/chartex" xmlns:mc="http://schemas.openxmlformats.org/markup-compatibility/2006" xmlns:aink="http://schemas.microsoft.com/office/drawing/2016/ink" xmlns:am3d="http://schemas.microsoft.com/office/drawing/2017/model3d" xmlns:o="urn:schemas-microsoft-com:office:office" xmlns:oel="http://schemas.microsoft.com/office/2019/extlst" xmlns:r="http://schemas.openxmlformats.org/officeDocument/2006/relationships" xmlns:m="http://schemas.openxmlformats.org/officeDocument/2006/math" xmlns:v="urn:schemas-microsoft-com:vml" xmlns:wp14="http://schemas.microsoft.com/office/word/2010/wordprocessingDrawing" xmlns:wp="http://schemas.openxmlformats.org/drawingml/2006/wordprocessingDrawing" xmlns:w10="urn:schemas-microsoft-com:office:word" xmlns:w="http://schemas.openxmlformats.org/wordprocessingml/2006/main" xmlns:w14="http://schemas.microsoft.com/office/word/2010/wordml" xmlns:w15="http://schemas.microsoft.com/office/word/2012/wordml" xmlns:w16cex="http://schemas.microsoft.com/office/word/2018/wordml/cex" xmlns:w16cid="http://schemas.microsoft.com/office/word/2016/wordml/cid" xmlns:w16="http://schemas.microsoft.com/office/word/2018/wordml" xmlns:w16du="http://schemas.microsoft.com/office/word/2023/wordml/word16du" xmlns:w16sdtdh="http://schemas.microsoft.com/office/word/2020/wordml/sdtdatahash" xmlns:w16sdtfl="http://schemas.microsoft.com/office/word/2024/wordml/sdtformatlock" xmlns:w16se="http://schemas.microsoft.com/office/word/2015/wordml/symex" xmlns:wpg="http://schemas.microsoft.com/office/word/2010/wordprocessingGroup" xmlns:wpi="http://schemas.microsoft.com/office/word/2010/wordprocessingInk" xmlns:wne="http://schemas.microsoft.com/office/word/2006/wordml" xmlns:wps="http://schemas.microsoft.com/office/word/2010/wordprocessingShape" mc:Ignorable="w14 w15 w16se w16cid w16 w16cex w16sdtdh w16sdtfl w16du wp14">
   <w:p>
     <w:pPr>
       <w:pStyle w:val="Footer"/>
@@ -5384,7 +5333,7 @@
 </file>
 
 <file path=word/footer2.xml><?xml version="1.0" encoding="utf-8"?>
-<w:ftr xmlns:wpc="http://schemas.microsoft.com/office/word/2010/wordprocessingCanvas" xmlns:cx="http://schemas.microsoft.com/office/drawing/2014/chartex" xmlns:cx1="http://schemas.microsoft.com/office/drawing/2015/9/8/chartex" xmlns:cx2="http://schemas.microsoft.com/office/drawing/2015/10/21/chartex" xmlns:cx3="http://schemas.microsoft.com/office/drawing/2016/5/9/chartex" xmlns:cx4="http://schemas.microsoft.com/office/drawing/2016/5/10/chartex" xmlns:cx5="http://schemas.microsoft.com/office/drawing/2016/5/11/chartex" xmlns:cx6="http://schemas.microsoft.com/office/drawing/2016/5/12/chartex" xmlns:cx7="http://schemas.microsoft.com/office/drawing/2016/5/13/chartex" xmlns:cx8="http://schemas.microsoft.com/office/drawing/2016/5/14/chartex" xmlns:mc="http://schemas.openxmlformats.org/markup-compatibility/2006" xmlns:aink="http://schemas.microsoft.com/office/drawing/2016/ink" xmlns:am3d="http://schemas.microsoft.com/office/drawing/2017/model3d" xmlns:o="urn:schemas-microsoft-com:office:office" xmlns:oel="http://schemas.microsoft.com/office/2019/extlst" xmlns:r="http://schemas.openxmlformats.org/officeDocument/2006/relationships" xmlns:m="http://schemas.openxmlformats.org/officeDocument/2006/math" xmlns:v="urn:schemas-microsoft-com:vml" xmlns:wp14="http://schemas.microsoft.com/office/word/2010/wordprocessingDrawing" xmlns:wp="http://schemas.openxmlformats.org/drawingml/2006/wordprocessingDrawing" xmlns:w10="urn:schemas-microsoft-com:office:word" xmlns:w="http://schemas.openxmlformats.org/wordprocessingml/2006/main" xmlns:w14="http://schemas.microsoft.com/office/word/2010/wordml" xmlns:w15="http://schemas.microsoft.com/office/word/2012/wordml" xmlns:w16cex="http://schemas.microsoft.com/office/word/2018/wordml/cex" xmlns:w16cid="http://schemas.microsoft.com/office/word/2016/wordml/cid" xmlns:w16="http://schemas.microsoft.com/office/word/2018/wordml" xmlns:w16du="http://schemas.microsoft.com/office/word/2023/wordml/word16du" xmlns:w16sdtdh="http://schemas.microsoft.com/office/word/2020/wordml/sdtdatahash" xmlns:w16se="http://schemas.microsoft.com/office/word/2015/wordml/symex" xmlns:wpg="http://schemas.microsoft.com/office/word/2010/wordprocessingGroup" xmlns:wpi="http://schemas.microsoft.com/office/word/2010/wordprocessingInk" xmlns:wne="http://schemas.microsoft.com/office/word/2006/wordml" xmlns:wps="http://schemas.microsoft.com/office/word/2010/wordprocessingShape" mc:Ignorable="w14 w15 w16se w16cid w16 w16cex w16sdtdh w16du wp14">
+<w:ftr xmlns:wpc="http://schemas.microsoft.com/office/word/2010/wordprocessingCanvas" xmlns:cx="http://schemas.microsoft.com/office/drawing/2014/chartex" xmlns:cx1="http://schemas.microsoft.com/office/drawing/2015/9/8/chartex" xmlns:cx2="http://schemas.microsoft.com/office/drawing/2015/10/21/chartex" xmlns:cx3="http://schemas.microsoft.com/office/drawing/2016/5/9/chartex" xmlns:cx4="http://schemas.microsoft.com/office/drawing/2016/5/10/chartex" xmlns:cx5="http://schemas.microsoft.com/office/drawing/2016/5/11/chartex" xmlns:cx6="http://schemas.microsoft.com/office/drawing/2016/5/12/chartex" xmlns:cx7="http://schemas.microsoft.com/office/drawing/2016/5/13/chartex" xmlns:cx8="http://schemas.microsoft.com/office/drawing/2016/5/14/chartex" xmlns:mc="http://schemas.openxmlformats.org/markup-compatibility/2006" xmlns:aink="http://schemas.microsoft.com/office/drawing/2016/ink" xmlns:am3d="http://schemas.microsoft.com/office/drawing/2017/model3d" xmlns:o="urn:schemas-microsoft-com:office:office" xmlns:oel="http://schemas.microsoft.com/office/2019/extlst" xmlns:r="http://schemas.openxmlformats.org/officeDocument/2006/relationships" xmlns:m="http://schemas.openxmlformats.org/officeDocument/2006/math" xmlns:v="urn:schemas-microsoft-com:vml" xmlns:wp14="http://schemas.microsoft.com/office/word/2010/wordprocessingDrawing" xmlns:wp="http://schemas.openxmlformats.org/drawingml/2006/wordprocessingDrawing" xmlns:w10="urn:schemas-microsoft-com:office:word" xmlns:w="http://schemas.openxmlformats.org/wordprocessingml/2006/main" xmlns:w14="http://schemas.microsoft.com/office/word/2010/wordml" xmlns:w15="http://schemas.microsoft.com/office/word/2012/wordml" xmlns:w16cex="http://schemas.microsoft.com/office/word/2018/wordml/cex" xmlns:w16cid="http://schemas.microsoft.com/office/word/2016/wordml/cid" xmlns:w16="http://schemas.microsoft.com/office/word/2018/wordml" xmlns:w16du="http://schemas.microsoft.com/office/word/2023/wordml/word16du" xmlns:w16sdtdh="http://schemas.microsoft.com/office/word/2020/wordml/sdtdatahash" xmlns:w16sdtfl="http://schemas.microsoft.com/office/word/2024/wordml/sdtformatlock" xmlns:w16se="http://schemas.microsoft.com/office/word/2015/wordml/symex" xmlns:wpg="http://schemas.microsoft.com/office/word/2010/wordprocessingGroup" xmlns:wpi="http://schemas.microsoft.com/office/word/2010/wordprocessingInk" xmlns:wne="http://schemas.microsoft.com/office/word/2006/wordml" xmlns:wps="http://schemas.microsoft.com/office/word/2010/wordprocessingShape" mc:Ignorable="w14 w15 w16se w16cid w16 w16cex w16sdtdh w16sdtfl w16du wp14">
   <w:p>
     <w:pPr>
       <w:pStyle w:val="Footer"/>
@@ -5435,7 +5384,7 @@
 </file>
 
 <file path=word/footer3.xml><?xml version="1.0" encoding="utf-8"?>
-<w:ftr xmlns:wpc="http://schemas.microsoft.com/office/word/2010/wordprocessingCanvas" xmlns:cx="http://schemas.microsoft.com/office/drawing/2014/chartex" xmlns:cx1="http://schemas.microsoft.com/office/drawing/2015/9/8/chartex" xmlns:cx2="http://schemas.microsoft.com/office/drawing/2015/10/21/chartex" xmlns:cx3="http://schemas.microsoft.com/office/drawing/2016/5/9/chartex" xmlns:cx4="http://schemas.microsoft.com/office/drawing/2016/5/10/chartex" xmlns:cx5="http://schemas.microsoft.com/office/drawing/2016/5/11/chartex" xmlns:cx6="http://schemas.microsoft.com/office/drawing/2016/5/12/chartex" xmlns:cx7="http://schemas.microsoft.com/office/drawing/2016/5/13/chartex" xmlns:cx8="http://schemas.microsoft.com/office/drawing/2016/5/14/chartex" xmlns:mc="http://schemas.openxmlformats.org/markup-compatibility/2006" xmlns:aink="http://schemas.microsoft.com/office/drawing/2016/ink" xmlns:am3d="http://schemas.microsoft.com/office/drawing/2017/model3d" xmlns:o="urn:schemas-microsoft-com:office:office" xmlns:oel="http://schemas.microsoft.com/office/2019/extlst" xmlns:r="http://schemas.openxmlformats.org/officeDocument/2006/relationships" xmlns:m="http://schemas.openxmlformats.org/officeDocument/2006/math" xmlns:v="urn:schemas-microsoft-com:vml" xmlns:wp14="http://schemas.microsoft.com/office/word/2010/wordprocessingDrawing" xmlns:wp="http://schemas.openxmlformats.org/drawingml/2006/wordprocessingDrawing" xmlns:w10="urn:schemas-microsoft-com:office:word" xmlns:w="http://schemas.openxmlformats.org/wordprocessingml/2006/main" xmlns:w14="http://schemas.microsoft.com/office/word/2010/wordml" xmlns:w15="http://schemas.microsoft.com/office/word/2012/wordml" xmlns:w16cex="http://schemas.microsoft.com/office/word/2018/wordml/cex" xmlns:w16cid="http://schemas.microsoft.com/office/word/2016/wordml/cid" xmlns:w16="http://schemas.microsoft.com/office/word/2018/wordml" xmlns:w16du="http://schemas.microsoft.com/office/word/2023/wordml/word16du" xmlns:w16sdtdh="http://schemas.microsoft.com/office/word/2020/wordml/sdtdatahash" xmlns:w16se="http://schemas.microsoft.com/office/word/2015/wordml/symex" xmlns:wpg="http://schemas.microsoft.com/office/word/2010/wordprocessingGroup" xmlns:wpi="http://schemas.microsoft.com/office/word/2010/wordprocessingInk" xmlns:wne="http://schemas.microsoft.com/office/word/2006/wordml" xmlns:wps="http://schemas.microsoft.com/office/word/2010/wordprocessingShape" mc:Ignorable="w14 w15 w16se w16cid w16 w16cex w16sdtdh w16du wp14">
+<w:ftr xmlns:wpc="http://schemas.microsoft.com/office/word/2010/wordprocessingCanvas" xmlns:cx="http://schemas.microsoft.com/office/drawing/2014/chartex" xmlns:cx1="http://schemas.microsoft.com/office/drawing/2015/9/8/chartex" xmlns:cx2="http://schemas.microsoft.com/office/drawing/2015/10/21/chartex" xmlns:cx3="http://schemas.microsoft.com/office/drawing/2016/5/9/chartex" xmlns:cx4="http://schemas.microsoft.com/office/drawing/2016/5/10/chartex" xmlns:cx5="http://schemas.microsoft.com/office/drawing/2016/5/11/chartex" xmlns:cx6="http://schemas.microsoft.com/office/drawing/2016/5/12/chartex" xmlns:cx7="http://schemas.microsoft.com/office/drawing/2016/5/13/chartex" xmlns:cx8="http://schemas.microsoft.com/office/drawing/2016/5/14/chartex" xmlns:mc="http://schemas.openxmlformats.org/markup-compatibility/2006" xmlns:aink="http://schemas.microsoft.com/office/drawing/2016/ink" xmlns:am3d="http://schemas.microsoft.com/office/drawing/2017/model3d" xmlns:o="urn:schemas-microsoft-com:office:office" xmlns:oel="http://schemas.microsoft.com/office/2019/extlst" xmlns:r="http://schemas.openxmlformats.org/officeDocument/2006/relationships" xmlns:m="http://schemas.openxmlformats.org/officeDocument/2006/math" xmlns:v="urn:schemas-microsoft-com:vml" xmlns:wp14="http://schemas.microsoft.com/office/word/2010/wordprocessingDrawing" xmlns:wp="http://schemas.openxmlformats.org/drawingml/2006/wordprocessingDrawing" xmlns:w10="urn:schemas-microsoft-com:office:word" xmlns:w="http://schemas.openxmlformats.org/wordprocessingml/2006/main" xmlns:w14="http://schemas.microsoft.com/office/word/2010/wordml" xmlns:w15="http://schemas.microsoft.com/office/word/2012/wordml" xmlns:w16cex="http://schemas.microsoft.com/office/word/2018/wordml/cex" xmlns:w16cid="http://schemas.microsoft.com/office/word/2016/wordml/cid" xmlns:w16="http://schemas.microsoft.com/office/word/2018/wordml" xmlns:w16du="http://schemas.microsoft.com/office/word/2023/wordml/word16du" xmlns:w16sdtdh="http://schemas.microsoft.com/office/word/2020/wordml/sdtdatahash" xmlns:w16sdtfl="http://schemas.microsoft.com/office/word/2024/wordml/sdtformatlock" xmlns:w16se="http://schemas.microsoft.com/office/word/2015/wordml/symex" xmlns:wpg="http://schemas.microsoft.com/office/word/2010/wordprocessingGroup" xmlns:wpi="http://schemas.microsoft.com/office/word/2010/wordprocessingInk" xmlns:wne="http://schemas.microsoft.com/office/word/2006/wordml" xmlns:wps="http://schemas.microsoft.com/office/word/2010/wordprocessingShape" mc:Ignorable="w14 w15 w16se w16cid w16 w16cex w16sdtdh w16sdtfl w16du wp14">
   <w:p>
     <w:pPr>
       <w:pStyle w:val="Footer"/>
@@ -5445,7 +5394,7 @@
 </file>
 
 <file path=word/footnotes.xml><?xml version="1.0" encoding="utf-8"?>
-<w:footnotes xmlns:wpc="http://schemas.microsoft.com/office/word/2010/wordprocessingCanvas" xmlns:cx="http://schemas.microsoft.com/office/drawing/2014/chartex" xmlns:cx1="http://schemas.microsoft.com/office/drawing/2015/9/8/chartex" xmlns:cx2="http://schemas.microsoft.com/office/drawing/2015/10/21/chartex" xmlns:cx3="http://schemas.microsoft.com/office/drawing/2016/5/9/chartex" xmlns:cx4="http://schemas.microsoft.com/office/drawing/2016/5/10/chartex" xmlns:cx5="http://schemas.microsoft.com/office/drawing/2016/5/11/chartex" xmlns:cx6="http://schemas.microsoft.com/office/drawing/2016/5/12/chartex" xmlns:cx7="http://schemas.microsoft.com/office/drawing/2016/5/13/chartex" xmlns:cx8="http://schemas.microsoft.com/office/drawing/2016/5/14/chartex" xmlns:mc="http://schemas.openxmlformats.org/markup-compatibility/2006" xmlns:aink="http://schemas.microsoft.com/office/drawing/2016/ink" xmlns:am3d="http://schemas.microsoft.com/office/drawing/2017/model3d" xmlns:o="urn:schemas-microsoft-com:office:office" xmlns:oel="http://schemas.microsoft.com/office/2019/extlst" xmlns:r="http://schemas.openxmlformats.org/officeDocument/2006/relationships" xmlns:m="http://schemas.openxmlformats.org/officeDocument/2006/math" xmlns:v="urn:schemas-microsoft-com:vml" xmlns:wp14="http://schemas.microsoft.com/office/word/2010/wordprocessingDrawing" xmlns:wp="http://schemas.openxmlformats.org/drawingml/2006/wordprocessingDrawing" xmlns:w10="urn:schemas-microsoft-com:office:word" xmlns:w="http://schemas.openxmlformats.org/wordprocessingml/2006/main" xmlns:w14="http://schemas.microsoft.com/office/word/2010/wordml" xmlns:w15="http://schemas.microsoft.com/office/word/2012/wordml" xmlns:w16cex="http://schemas.microsoft.com/office/word/2018/wordml/cex" xmlns:w16cid="http://schemas.microsoft.com/office/word/2016/wordml/cid" xmlns:w16="http://schemas.microsoft.com/office/word/2018/wordml" xmlns:w16du="http://schemas.microsoft.com/office/word/2023/wordml/word16du" xmlns:w16sdtdh="http://schemas.microsoft.com/office/word/2020/wordml/sdtdatahash" xmlns:w16se="http://schemas.microsoft.com/office/word/2015/wordml/symex" xmlns:wpg="http://schemas.microsoft.com/office/word/2010/wordprocessingGroup" xmlns:wpi="http://schemas.microsoft.com/office/word/2010/wordprocessingInk" xmlns:wne="http://schemas.microsoft.com/office/word/2006/wordml" xmlns:wps="http://schemas.microsoft.com/office/word/2010/wordprocessingShape" mc:Ignorable="w14 w15 w16se w16cid w16 w16cex w16sdtdh w16du wp14">
+<w:footnotes xmlns:wpc="http://schemas.microsoft.com/office/word/2010/wordprocessingCanvas" xmlns:cx="http://schemas.microsoft.com/office/drawing/2014/chartex" xmlns:cx1="http://schemas.microsoft.com/office/drawing/2015/9/8/chartex" xmlns:cx2="http://schemas.microsoft.com/office/drawing/2015/10/21/chartex" xmlns:cx3="http://schemas.microsoft.com/office/drawing/2016/5/9/chartex" xmlns:cx4="http://schemas.microsoft.com/office/drawing/2016/5/10/chartex" xmlns:cx5="http://schemas.microsoft.com/office/drawing/2016/5/11/chartex" xmlns:cx6="http://schemas.microsoft.com/office/drawing/2016/5/12/chartex" xmlns:cx7="http://schemas.microsoft.com/office/drawing/2016/5/13/chartex" xmlns:cx8="http://schemas.microsoft.com/office/drawing/2016/5/14/chartex" xmlns:mc="http://schemas.openxmlformats.org/markup-compatibility/2006" xmlns:aink="http://schemas.microsoft.com/office/drawing/2016/ink" xmlns:am3d="http://schemas.microsoft.com/office/drawing/2017/model3d" xmlns:o="urn:schemas-microsoft-com:office:office" xmlns:oel="http://schemas.microsoft.com/office/2019/extlst" xmlns:r="http://schemas.openxmlformats.org/officeDocument/2006/relationships" xmlns:m="http://schemas.openxmlformats.org/officeDocument/2006/math" xmlns:v="urn:schemas-microsoft-com:vml" xmlns:wp14="http://schemas.microsoft.com/office/word/2010/wordprocessingDrawing" xmlns:wp="http://schemas.openxmlformats.org/drawingml/2006/wordprocessingDrawing" xmlns:w10="urn:schemas-microsoft-com:office:word" xmlns:w="http://schemas.openxmlformats.org/wordprocessingml/2006/main" xmlns:w14="http://schemas.microsoft.com/office/word/2010/wordml" xmlns:w15="http://schemas.microsoft.com/office/word/2012/wordml" xmlns:w16cex="http://schemas.microsoft.com/office/word/2018/wordml/cex" xmlns:w16cid="http://schemas.microsoft.com/office/word/2016/wordml/cid" xmlns:w16="http://schemas.microsoft.com/office/word/2018/wordml" xmlns:w16du="http://schemas.microsoft.com/office/word/2023/wordml/word16du" xmlns:w16sdtdh="http://schemas.microsoft.com/office/word/2020/wordml/sdtdatahash" xmlns:w16sdtfl="http://schemas.microsoft.com/office/word/2024/wordml/sdtformatlock" xmlns:w16se="http://schemas.microsoft.com/office/word/2015/wordml/symex" xmlns:wpg="http://schemas.microsoft.com/office/word/2010/wordprocessingGroup" xmlns:wpi="http://schemas.microsoft.com/office/word/2010/wordprocessingInk" xmlns:wne="http://schemas.microsoft.com/office/word/2006/wordml" xmlns:wps="http://schemas.microsoft.com/office/word/2010/wordprocessingShape" mc:Ignorable="w14 w15 w16se w16cid w16 w16cex w16sdtdh w16sdtfl w16du wp14">
   <w:footnote w:type="separator" w:id="-1">
     <w:p>
       <w:r>
@@ -5464,7 +5413,7 @@
 </file>
 
 <file path=word/header1.xml><?xml version="1.0" encoding="utf-8"?>
-<w:hdr xmlns:wpc="http://schemas.microsoft.com/office/word/2010/wordprocessingCanvas" xmlns:cx="http://schemas.microsoft.com/office/drawing/2014/chartex" xmlns:cx1="http://schemas.microsoft.com/office/drawing/2015/9/8/chartex" xmlns:cx2="http://schemas.microsoft.com/office/drawing/2015/10/21/chartex" xmlns:cx3="http://schemas.microsoft.com/office/drawing/2016/5/9/chartex" xmlns:cx4="http://schemas.microsoft.com/office/drawing/2016/5/10/chartex" xmlns:cx5="http://schemas.microsoft.com/office/drawing/2016/5/11/chartex" xmlns:cx6="http://schemas.microsoft.com/office/drawing/2016/5/12/chartex" xmlns:cx7="http://schemas.microsoft.com/office/drawing/2016/5/13/chartex" xmlns:cx8="http://schemas.microsoft.com/office/drawing/2016/5/14/chartex" xmlns:mc="http://schemas.openxmlformats.org/markup-compatibility/2006" xmlns:aink="http://schemas.microsoft.com/office/drawing/2016/ink" xmlns:am3d="http://schemas.microsoft.com/office/drawing/2017/model3d" xmlns:o="urn:schemas-microsoft-com:office:office" xmlns:oel="http://schemas.microsoft.com/office/2019/extlst" xmlns:r="http://schemas.openxmlformats.org/officeDocument/2006/relationships" xmlns:m="http://schemas.openxmlformats.org/officeDocument/2006/math" xmlns:v="urn:schemas-microsoft-com:vml" xmlns:wp14="http://schemas.microsoft.com/office/word/2010/wordprocessingDrawing" xmlns:wp="http://schemas.openxmlformats.org/drawingml/2006/wordprocessingDrawing" xmlns:w10="urn:schemas-microsoft-com:office:word" xmlns:w="http://schemas.openxmlformats.org/wordprocessingml/2006/main" xmlns:w14="http://schemas.microsoft.com/office/word/2010/wordml" xmlns:w15="http://schemas.microsoft.com/office/word/2012/wordml" xmlns:w16cex="http://schemas.microsoft.com/office/word/2018/wordml/cex" xmlns:w16cid="http://schemas.microsoft.com/office/word/2016/wordml/cid" xmlns:w16="http://schemas.microsoft.com/office/word/2018/wordml" xmlns:w16du="http://schemas.microsoft.com/office/word/2023/wordml/word16du" xmlns:w16sdtdh="http://schemas.microsoft.com/office/word/2020/wordml/sdtdatahash" xmlns:w16se="http://schemas.microsoft.com/office/word/2015/wordml/symex" xmlns:wpg="http://schemas.microsoft.com/office/word/2010/wordprocessingGroup" xmlns:wpi="http://schemas.microsoft.com/office/word/2010/wordprocessingInk" xmlns:wne="http://schemas.microsoft.com/office/word/2006/wordml" xmlns:wps="http://schemas.microsoft.com/office/word/2010/wordprocessingShape" mc:Ignorable="w14 w15 w16se w16cid w16 w16cex w16sdtdh w16du wp14">
+<w:hdr xmlns:wpc="http://schemas.microsoft.com/office/word/2010/wordprocessingCanvas" xmlns:cx="http://schemas.microsoft.com/office/drawing/2014/chartex" xmlns:cx1="http://schemas.microsoft.com/office/drawing/2015/9/8/chartex" xmlns:cx2="http://schemas.microsoft.com/office/drawing/2015/10/21/chartex" xmlns:cx3="http://schemas.microsoft.com/office/drawing/2016/5/9/chartex" xmlns:cx4="http://schemas.microsoft.com/office/drawing/2016/5/10/chartex" xmlns:cx5="http://schemas.microsoft.com/office/drawing/2016/5/11/chartex" xmlns:cx6="http://schemas.microsoft.com/office/drawing/2016/5/12/chartex" xmlns:cx7="http://schemas.microsoft.com/office/drawing/2016/5/13/chartex" xmlns:cx8="http://schemas.microsoft.com/office/drawing/2016/5/14/chartex" xmlns:mc="http://schemas.openxmlformats.org/markup-compatibility/2006" xmlns:aink="http://schemas.microsoft.com/office/drawing/2016/ink" xmlns:am3d="http://schemas.microsoft.com/office/drawing/2017/model3d" xmlns:o="urn:schemas-microsoft-com:office:office" xmlns:oel="http://schemas.microsoft.com/office/2019/extlst" xmlns:r="http://schemas.openxmlformats.org/officeDocument/2006/relationships" xmlns:m="http://schemas.openxmlformats.org/officeDocument/2006/math" xmlns:v="urn:schemas-microsoft-com:vml" xmlns:wp14="http://schemas.microsoft.com/office/word/2010/wordprocessingDrawing" xmlns:wp="http://schemas.openxmlformats.org/drawingml/2006/wordprocessingDrawing" xmlns:w10="urn:schemas-microsoft-com:office:word" xmlns:w="http://schemas.openxmlformats.org/wordprocessingml/2006/main" xmlns:w14="http://schemas.microsoft.com/office/word/2010/wordml" xmlns:w15="http://schemas.microsoft.com/office/word/2012/wordml" xmlns:w16cex="http://schemas.microsoft.com/office/word/2018/wordml/cex" xmlns:w16cid="http://schemas.microsoft.com/office/word/2016/wordml/cid" xmlns:w16="http://schemas.microsoft.com/office/word/2018/wordml" xmlns:w16du="http://schemas.microsoft.com/office/word/2023/wordml/word16du" xmlns:w16sdtdh="http://schemas.microsoft.com/office/word/2020/wordml/sdtdatahash" xmlns:w16sdtfl="http://schemas.microsoft.com/office/word/2024/wordml/sdtformatlock" xmlns:w16se="http://schemas.microsoft.com/office/word/2015/wordml/symex" xmlns:wpg="http://schemas.microsoft.com/office/word/2010/wordprocessingGroup" xmlns:wpi="http://schemas.microsoft.com/office/word/2010/wordprocessingInk" xmlns:wne="http://schemas.microsoft.com/office/word/2006/wordml" xmlns:wps="http://schemas.microsoft.com/office/word/2010/wordprocessingShape" mc:Ignorable="w14 w15 w16se w16cid w16 w16cex w16sdtdh w16sdtfl w16du wp14">
   <w:p>
     <w:pPr>
       <w:pStyle w:val="Header"/>
@@ -5474,7 +5423,7 @@
 </file>
 
 <file path=word/header2.xml><?xml version="1.0" encoding="utf-8"?>
-<w:hdr xmlns:wpc="http://schemas.microsoft.com/office/word/2010/wordprocessingCanvas" xmlns:cx="http://schemas.microsoft.com/office/drawing/2014/chartex" xmlns:cx1="http://schemas.microsoft.com/office/drawing/2015/9/8/chartex" xmlns:cx2="http://schemas.microsoft.com/office/drawing/2015/10/21/chartex" xmlns:cx3="http://schemas.microsoft.com/office/drawing/2016/5/9/chartex" xmlns:cx4="http://schemas.microsoft.com/office/drawing/2016/5/10/chartex" xmlns:cx5="http://schemas.microsoft.com/office/drawing/2016/5/11/chartex" xmlns:cx6="http://schemas.microsoft.com/office/drawing/2016/5/12/chartex" xmlns:cx7="http://schemas.microsoft.com/office/drawing/2016/5/13/chartex" xmlns:cx8="http://schemas.microsoft.com/office/drawing/2016/5/14/chartex" xmlns:mc="http://schemas.openxmlformats.org/markup-compatibility/2006" xmlns:aink="http://schemas.microsoft.com/office/drawing/2016/ink" xmlns:am3d="http://schemas.microsoft.com/office/drawing/2017/model3d" xmlns:o="urn:schemas-microsoft-com:office:office" xmlns:oel="http://schemas.microsoft.com/office/2019/extlst" xmlns:r="http://schemas.openxmlformats.org/officeDocument/2006/relationships" xmlns:m="http://schemas.openxmlformats.org/officeDocument/2006/math" xmlns:v="urn:schemas-microsoft-com:vml" xmlns:wp14="http://schemas.microsoft.com/office/word/2010/wordprocessingDrawing" xmlns:wp="http://schemas.openxmlformats.org/drawingml/2006/wordprocessingDrawing" xmlns:w10="urn:schemas-microsoft-com:office:word" xmlns:w="http://schemas.openxmlformats.org/wordprocessingml/2006/main" xmlns:w14="http://schemas.microsoft.com/office/word/2010/wordml" xmlns:w15="http://schemas.microsoft.com/office/word/2012/wordml" xmlns:w16cex="http://schemas.microsoft.com/office/word/2018/wordml/cex" xmlns:w16cid="http://schemas.microsoft.com/office/word/2016/wordml/cid" xmlns:w16="http://schemas.microsoft.com/office/word/2018/wordml" xmlns:w16du="http://schemas.microsoft.com/office/word/2023/wordml/word16du" xmlns:w16sdtdh="http://schemas.microsoft.com/office/word/2020/wordml/sdtdatahash" xmlns:w16se="http://schemas.microsoft.com/office/word/2015/wordml/symex" xmlns:wpg="http://schemas.microsoft.com/office/word/2010/wordprocessingGroup" xmlns:wpi="http://schemas.microsoft.com/office/word/2010/wordprocessingInk" xmlns:wne="http://schemas.microsoft.com/office/word/2006/wordml" xmlns:wps="http://schemas.microsoft.com/office/word/2010/wordprocessingShape" mc:Ignorable="w14 w15 w16se w16cid w16 w16cex w16sdtdh w16du wp14">
+<w:hdr xmlns:wpc="http://schemas.microsoft.com/office/word/2010/wordprocessingCanvas" xmlns:cx="http://schemas.microsoft.com/office/drawing/2014/chartex" xmlns:cx1="http://schemas.microsoft.com/office/drawing/2015/9/8/chartex" xmlns:cx2="http://schemas.microsoft.com/office/drawing/2015/10/21/chartex" xmlns:cx3="http://schemas.microsoft.com/office/drawing/2016/5/9/chartex" xmlns:cx4="http://schemas.microsoft.com/office/drawing/2016/5/10/chartex" xmlns:cx5="http://schemas.microsoft.com/office/drawing/2016/5/11/chartex" xmlns:cx6="http://schemas.microsoft.com/office/drawing/2016/5/12/chartex" xmlns:cx7="http://schemas.microsoft.com/office/drawing/2016/5/13/chartex" xmlns:cx8="http://schemas.microsoft.com/office/drawing/2016/5/14/chartex" xmlns:mc="http://schemas.openxmlformats.org/markup-compatibility/2006" xmlns:aink="http://schemas.microsoft.com/office/drawing/2016/ink" xmlns:am3d="http://schemas.microsoft.com/office/drawing/2017/model3d" xmlns:o="urn:schemas-microsoft-com:office:office" xmlns:oel="http://schemas.microsoft.com/office/2019/extlst" xmlns:r="http://schemas.openxmlformats.org/officeDocument/2006/relationships" xmlns:m="http://schemas.openxmlformats.org/officeDocument/2006/math" xmlns:v="urn:schemas-microsoft-com:vml" xmlns:wp14="http://schemas.microsoft.com/office/word/2010/wordprocessingDrawing" xmlns:wp="http://schemas.openxmlformats.org/drawingml/2006/wordprocessingDrawing" xmlns:w10="urn:schemas-microsoft-com:office:word" xmlns:w="http://schemas.openxmlformats.org/wordprocessingml/2006/main" xmlns:w14="http://schemas.microsoft.com/office/word/2010/wordml" xmlns:w15="http://schemas.microsoft.com/office/word/2012/wordml" xmlns:w16cex="http://schemas.microsoft.com/office/word/2018/wordml/cex" xmlns:w16cid="http://schemas.microsoft.com/office/word/2016/wordml/cid" xmlns:w16="http://schemas.microsoft.com/office/word/2018/wordml" xmlns:w16du="http://schemas.microsoft.com/office/word/2023/wordml/word16du" xmlns:w16sdtdh="http://schemas.microsoft.com/office/word/2020/wordml/sdtdatahash" xmlns:w16sdtfl="http://schemas.microsoft.com/office/word/2024/wordml/sdtformatlock" xmlns:w16se="http://schemas.microsoft.com/office/word/2015/wordml/symex" xmlns:wpg="http://schemas.microsoft.com/office/word/2010/wordprocessingGroup" xmlns:wpi="http://schemas.microsoft.com/office/word/2010/wordprocessingInk" xmlns:wne="http://schemas.microsoft.com/office/word/2006/wordml" xmlns:wps="http://schemas.microsoft.com/office/word/2010/wordprocessingShape" mc:Ignorable="w14 w15 w16se w16cid w16 w16cex w16sdtdh w16sdtfl w16du wp14">
   <w:p>
     <w:pPr>
       <w:pStyle w:val="Header"/>
@@ -5484,7 +5433,7 @@
 </file>
 
 <file path=word/header3.xml><?xml version="1.0" encoding="utf-8"?>
-<w:hdr xmlns:wpc="http://schemas.microsoft.com/office/word/2010/wordprocessingCanvas" xmlns:cx="http://schemas.microsoft.com/office/drawing/2014/chartex" xmlns:cx1="http://schemas.microsoft.com/office/drawing/2015/9/8/chartex" xmlns:cx2="http://schemas.microsoft.com/office/drawing/2015/10/21/chartex" xmlns:cx3="http://schemas.microsoft.com/office/drawing/2016/5/9/chartex" xmlns:cx4="http://schemas.microsoft.com/office/drawing/2016/5/10/chartex" xmlns:cx5="http://schemas.microsoft.com/office/drawing/2016/5/11/chartex" xmlns:cx6="http://schemas.microsoft.com/office/drawing/2016/5/12/chartex" xmlns:cx7="http://schemas.microsoft.com/office/drawing/2016/5/13/chartex" xmlns:cx8="http://schemas.microsoft.com/office/drawing/2016/5/14/chartex" xmlns:mc="http://schemas.openxmlformats.org/markup-compatibility/2006" xmlns:aink="http://schemas.microsoft.com/office/drawing/2016/ink" xmlns:am3d="http://schemas.microsoft.com/office/drawing/2017/model3d" xmlns:o="urn:schemas-microsoft-com:office:office" xmlns:oel="http://schemas.microsoft.com/office/2019/extlst" xmlns:r="http://schemas.openxmlformats.org/officeDocument/2006/relationships" xmlns:m="http://schemas.openxmlformats.org/officeDocument/2006/math" xmlns:v="urn:schemas-microsoft-com:vml" xmlns:wp14="http://schemas.microsoft.com/office/word/2010/wordprocessingDrawing" xmlns:wp="http://schemas.openxmlformats.org/drawingml/2006/wordprocessingDrawing" xmlns:w10="urn:schemas-microsoft-com:office:word" xmlns:w="http://schemas.openxmlformats.org/wordprocessingml/2006/main" xmlns:w14="http://schemas.microsoft.com/office/word/2010/wordml" xmlns:w15="http://schemas.microsoft.com/office/word/2012/wordml" xmlns:w16cex="http://schemas.microsoft.com/office/word/2018/wordml/cex" xmlns:w16cid="http://schemas.microsoft.com/office/word/2016/wordml/cid" xmlns:w16="http://schemas.microsoft.com/office/word/2018/wordml" xmlns:w16du="http://schemas.microsoft.com/office/word/2023/wordml/word16du" xmlns:w16sdtdh="http://schemas.microsoft.com/office/word/2020/wordml/sdtdatahash" xmlns:w16se="http://schemas.microsoft.com/office/word/2015/wordml/symex" xmlns:wpg="http://schemas.microsoft.com/office/word/2010/wordprocessingGroup" xmlns:wpi="http://schemas.microsoft.com/office/word/2010/wordprocessingInk" xmlns:wne="http://schemas.microsoft.com/office/word/2006/wordml" xmlns:wps="http://schemas.microsoft.com/office/word/2010/wordprocessingShape" mc:Ignorable="w14 w15 w16se w16cid w16 w16cex w16sdtdh w16du wp14">
+<w:hdr xmlns:wpc="http://schemas.microsoft.com/office/word/2010/wordprocessingCanvas" xmlns:cx="http://schemas.microsoft.com/office/drawing/2014/chartex" xmlns:cx1="http://schemas.microsoft.com/office/drawing/2015/9/8/chartex" xmlns:cx2="http://schemas.microsoft.com/office/drawing/2015/10/21/chartex" xmlns:cx3="http://schemas.microsoft.com/office/drawing/2016/5/9/chartex" xmlns:cx4="http://schemas.microsoft.com/office/drawing/2016/5/10/chartex" xmlns:cx5="http://schemas.microsoft.com/office/drawing/2016/5/11/chartex" xmlns:cx6="http://schemas.microsoft.com/office/drawing/2016/5/12/chartex" xmlns:cx7="http://schemas.microsoft.com/office/drawing/2016/5/13/chartex" xmlns:cx8="http://schemas.microsoft.com/office/drawing/2016/5/14/chartex" xmlns:mc="http://schemas.openxmlformats.org/markup-compatibility/2006" xmlns:aink="http://schemas.microsoft.com/office/drawing/2016/ink" xmlns:am3d="http://schemas.microsoft.com/office/drawing/2017/model3d" xmlns:o="urn:schemas-microsoft-com:office:office" xmlns:oel="http://schemas.microsoft.com/office/2019/extlst" xmlns:r="http://schemas.openxmlformats.org/officeDocument/2006/relationships" xmlns:m="http://schemas.openxmlformats.org/officeDocument/2006/math" xmlns:v="urn:schemas-microsoft-com:vml" xmlns:wp14="http://schemas.microsoft.com/office/word/2010/wordprocessingDrawing" xmlns:wp="http://schemas.openxmlformats.org/drawingml/2006/wordprocessingDrawing" xmlns:w10="urn:schemas-microsoft-com:office:word" xmlns:w="http://schemas.openxmlformats.org/wordprocessingml/2006/main" xmlns:w14="http://schemas.microsoft.com/office/word/2010/wordml" xmlns:w15="http://schemas.microsoft.com/office/word/2012/wordml" xmlns:w16cex="http://schemas.microsoft.com/office/word/2018/wordml/cex" xmlns:w16cid="http://schemas.microsoft.com/office/word/2016/wordml/cid" xmlns:w16="http://schemas.microsoft.com/office/word/2018/wordml" xmlns:w16du="http://schemas.microsoft.com/office/word/2023/wordml/word16du" xmlns:w16sdtdh="http://schemas.microsoft.com/office/word/2020/wordml/sdtdatahash" xmlns:w16sdtfl="http://schemas.microsoft.com/office/word/2024/wordml/sdtformatlock" xmlns:w16se="http://schemas.microsoft.com/office/word/2015/wordml/symex" xmlns:wpg="http://schemas.microsoft.com/office/word/2010/wordprocessingGroup" xmlns:wpi="http://schemas.microsoft.com/office/word/2010/wordprocessingInk" xmlns:wne="http://schemas.microsoft.com/office/word/2006/wordml" xmlns:wps="http://schemas.microsoft.com/office/word/2010/wordprocessingShape" mc:Ignorable="w14 w15 w16se w16cid w16 w16cex w16sdtdh w16sdtfl w16du wp14">
   <w:p>
     <w:pPr>
       <w:pStyle w:val="Header"/>
@@ -5494,7 +5443,7 @@
 </file>
 
 <file path=word/numbering.xml><?xml version="1.0" encoding="utf-8"?>
-<w:numbering xmlns:wpc="http://schemas.microsoft.com/office/word/2010/wordprocessingCanvas" xmlns:cx="http://schemas.microsoft.com/office/drawing/2014/chartex" xmlns:cx1="http://schemas.microsoft.com/office/drawing/2015/9/8/chartex" xmlns:cx2="http://schemas.microsoft.com/office/drawing/2015/10/21/chartex" xmlns:cx3="http://schemas.microsoft.com/office/drawing/2016/5/9/chartex" xmlns:cx4="http://schemas.microsoft.com/office/drawing/2016/5/10/chartex" xmlns:cx5="http://schemas.microsoft.com/office/drawing/2016/5/11/chartex" xmlns:cx6="http://schemas.microsoft.com/office/drawing/2016/5/12/chartex" xmlns:cx7="http://schemas.microsoft.com/office/drawing/2016/5/13/chartex" xmlns:cx8="http://schemas.microsoft.com/office/drawing/2016/5/14/chartex" xmlns:mc="http://schemas.openxmlformats.org/markup-compatibility/2006" xmlns:aink="http://schemas.microsoft.com/office/drawing/2016/ink" xmlns:am3d="http://schemas.microsoft.com/office/drawing/2017/model3d" xmlns:o="urn:schemas-microsoft-com:office:office" xmlns:oel="http://schemas.microsoft.com/office/2019/extlst" xmlns:r="http://schemas.openxmlformats.org/officeDocument/2006/relationships" xmlns:m="http://schemas.openxmlformats.org/officeDocument/2006/math" xmlns:v="urn:schemas-microsoft-com:vml" xmlns:wp14="http://schemas.microsoft.com/office/word/2010/wordprocessingDrawing" xmlns:wp="http://schemas.openxmlformats.org/drawingml/2006/wordprocessingDrawing" xmlns:w10="urn:schemas-microsoft-com:office:word" xmlns:w="http://schemas.openxmlformats.org/wordprocessingml/2006/main" xmlns:w14="http://schemas.microsoft.com/office/word/2010/wordml" xmlns:w15="http://schemas.microsoft.com/office/word/2012/wordml" xmlns:w16cex="http://schemas.microsoft.com/office/word/2018/wordml/cex" xmlns:w16cid="http://schemas.microsoft.com/office/word/2016/wordml/cid" xmlns:w16="http://schemas.microsoft.com/office/word/2018/wordml" xmlns:w16du="http://schemas.microsoft.com/office/word/2023/wordml/word16du" xmlns:w16sdtdh="http://schemas.microsoft.com/office/word/2020/wordml/sdtdatahash" xmlns:w16se="http://schemas.microsoft.com/office/word/2015/wordml/symex" xmlns:wpg="http://schemas.microsoft.com/office/word/2010/wordprocessingGroup" xmlns:wpi="http://schemas.microsoft.com/office/word/2010/wordprocessingInk" xmlns:wne="http://schemas.microsoft.com/office/word/2006/wordml" xmlns:wps="http://schemas.microsoft.com/office/word/2010/wordprocessingShape" mc:Ignorable="w14 w15 w16se w16cid w16 w16cex w16sdtdh w16du wp14">
+<w:numbering xmlns:wpc="http://schemas.microsoft.com/office/word/2010/wordprocessingCanvas" xmlns:cx="http://schemas.microsoft.com/office/drawing/2014/chartex" xmlns:cx1="http://schemas.microsoft.com/office/drawing/2015/9/8/chartex" xmlns:cx2="http://schemas.microsoft.com/office/drawing/2015/10/21/chartex" xmlns:cx3="http://schemas.microsoft.com/office/drawing/2016/5/9/chartex" xmlns:cx4="http://schemas.microsoft.com/office/drawing/2016/5/10/chartex" xmlns:cx5="http://schemas.microsoft.com/office/drawing/2016/5/11/chartex" xmlns:cx6="http://schemas.microsoft.com/office/drawing/2016/5/12/chartex" xmlns:cx7="http://schemas.microsoft.com/office/drawing/2016/5/13/chartex" xmlns:cx8="http://schemas.microsoft.com/office/drawing/2016/5/14/chartex" xmlns:mc="http://schemas.openxmlformats.org/markup-compatibility/2006" xmlns:aink="http://schemas.microsoft.com/office/drawing/2016/ink" xmlns:am3d="http://schemas.microsoft.com/office/drawing/2017/model3d" xmlns:o="urn:schemas-microsoft-com:office:office" xmlns:oel="http://schemas.microsoft.com/office/2019/extlst" xmlns:r="http://schemas.openxmlformats.org/officeDocument/2006/relationships" xmlns:m="http://schemas.openxmlformats.org/officeDocument/2006/math" xmlns:v="urn:schemas-microsoft-com:vml" xmlns:wp14="http://schemas.microsoft.com/office/word/2010/wordprocessingDrawing" xmlns:wp="http://schemas.openxmlformats.org/drawingml/2006/wordprocessingDrawing" xmlns:w10="urn:schemas-microsoft-com:office:word" xmlns:w="http://schemas.openxmlformats.org/wordprocessingml/2006/main" xmlns:w14="http://schemas.microsoft.com/office/word/2010/wordml" xmlns:w15="http://schemas.microsoft.com/office/word/2012/wordml" xmlns:w16cex="http://schemas.microsoft.com/office/word/2018/wordml/cex" xmlns:w16cid="http://schemas.microsoft.com/office/word/2016/wordml/cid" xmlns:w16="http://schemas.microsoft.com/office/word/2018/wordml" xmlns:w16du="http://schemas.microsoft.com/office/word/2023/wordml/word16du" xmlns:w16sdtdh="http://schemas.microsoft.com/office/word/2020/wordml/sdtdatahash" xmlns:w16sdtfl="http://schemas.microsoft.com/office/word/2024/wordml/sdtformatlock" xmlns:w16se="http://schemas.microsoft.com/office/word/2015/wordml/symex" xmlns:wpg="http://schemas.microsoft.com/office/word/2010/wordprocessingGroup" xmlns:wpi="http://schemas.microsoft.com/office/word/2010/wordprocessingInk" xmlns:wne="http://schemas.microsoft.com/office/word/2006/wordml" xmlns:wps="http://schemas.microsoft.com/office/word/2010/wordprocessingShape" mc:Ignorable="w14 w15 w16se w16cid w16 w16cex w16sdtdh w16sdtfl w16du wp14">
   <w:abstractNum w:abstractNumId="0" w15:restartNumberingAfterBreak="0">
     <w:nsid w:val="02331CAF"/>
     <w:multiLevelType w:val="multilevel"/>
@@ -8442,7 +8391,7 @@
 </file>
 
 <file path=word/styles.xml><?xml version="1.0" encoding="utf-8"?>
-<w:styles xmlns:mc="http://schemas.openxmlformats.org/markup-compatibility/2006" xmlns:r="http://schemas.openxmlformats.org/officeDocument/2006/relationships" xmlns:w="http://schemas.openxmlformats.org/wordprocessingml/2006/main" xmlns:w14="http://schemas.microsoft.com/office/word/2010/wordml" xmlns:w15="http://schemas.microsoft.com/office/word/2012/wordml" xmlns:w16cex="http://schemas.microsoft.com/office/word/2018/wordml/cex" xmlns:w16cid="http://schemas.microsoft.com/office/word/2016/wordml/cid" xmlns:w16="http://schemas.microsoft.com/office/word/2018/wordml" xmlns:w16du="http://schemas.microsoft.com/office/word/2023/wordml/word16du" xmlns:w16sdtdh="http://schemas.microsoft.com/office/word/2020/wordml/sdtdatahash" xmlns:w16se="http://schemas.microsoft.com/office/word/2015/wordml/symex" mc:Ignorable="w14 w15 w16se w16cid w16 w16cex w16sdtdh w16du">
+<w:styles xmlns:mc="http://schemas.openxmlformats.org/markup-compatibility/2006" xmlns:r="http://schemas.openxmlformats.org/officeDocument/2006/relationships" xmlns:w="http://schemas.openxmlformats.org/wordprocessingml/2006/main" xmlns:w14="http://schemas.microsoft.com/office/word/2010/wordml" xmlns:w15="http://schemas.microsoft.com/office/word/2012/wordml" xmlns:w16cex="http://schemas.microsoft.com/office/word/2018/wordml/cex" xmlns:w16cid="http://schemas.microsoft.com/office/word/2016/wordml/cid" xmlns:w16="http://schemas.microsoft.com/office/word/2018/wordml" xmlns:w16du="http://schemas.microsoft.com/office/word/2023/wordml/word16du" xmlns:w16sdtdh="http://schemas.microsoft.com/office/word/2020/wordml/sdtdatahash" xmlns:w16sdtfl="http://schemas.microsoft.com/office/word/2024/wordml/sdtformatlock" xmlns:w16se="http://schemas.microsoft.com/office/word/2015/wordml/symex" mc:Ignorable="w14 w15 w16se w16cid w16 w16cex w16sdtdh w16sdtfl w16du">
   <w:docDefaults>
     <w:rPrDefault>
       <w:rPr>

</xml_diff>